<commit_message>
3.0 estructura seccion productos
</commit_message>
<xml_diff>
--- a/Informe-practica.docx
+++ b/Informe-practica.docx
@@ -1117,6 +1117,29 @@
       </w:r>
       <w:r>
         <w:t>fui siguiendo al equipo de producción haciendo las marcas correspondientes a cada tipo según [tamaño, fecha, peso]</w:t>
+      </w:r>
+    </w:p>
+    <w:p>
+      <w:pPr>
+        <w:spacing w:line="276" w:lineRule="auto"/>
+      </w:pPr>
+    </w:p>
+    <w:p>
+      <w:pPr>
+        <w:spacing w:line="276" w:lineRule="auto"/>
+      </w:pPr>
+    </w:p>
+    <w:p>
+      <w:pPr>
+        <w:spacing w:line="276" w:lineRule="auto"/>
+      </w:pPr>
+    </w:p>
+    <w:p>
+      <w:pPr>
+        <w:spacing w:line="276" w:lineRule="auto"/>
+      </w:pPr>
+      <w:r>
+        <w:t>asdasdsasd</w:t>
       </w:r>
     </w:p>
     <w:p>

</xml_diff>

<commit_message>
contact a la mitad
</commit_message>
<xml_diff>
--- a/Informe-practica.docx
+++ b/Informe-practica.docx
@@ -223,11 +223,9 @@
       <w:r>
         <w:t xml:space="preserve"> civil </w:t>
       </w:r>
-      <w:proofErr w:type="spellStart"/>
-      <w:r>
-        <w:t>informatica</w:t>
-      </w:r>
-      <w:proofErr w:type="spellEnd"/>
+      <w:r>
+        <w:t>informática</w:t>
+      </w:r>
       <w:r>
         <w:t xml:space="preserve"> </w:t>
       </w:r>
@@ -999,32 +997,187 @@
       <w:pPr>
         <w:spacing w:line="276" w:lineRule="auto"/>
         <w:rPr>
-          <w:lang w:val="en-US"/>
-        </w:rPr>
-      </w:pPr>
-    </w:p>
-    <w:p>
-      <w:pPr>
-        <w:spacing w:line="276" w:lineRule="auto"/>
-        <w:rPr>
-          <w:lang w:val="en-US"/>
-        </w:rPr>
-      </w:pPr>
-    </w:p>
-    <w:p>
-      <w:pPr>
-        <w:spacing w:line="276" w:lineRule="auto"/>
-        <w:rPr>
-          <w:lang w:val="en-US"/>
-        </w:rPr>
-      </w:pPr>
-    </w:p>
-    <w:p>
-      <w:pPr>
-        <w:spacing w:line="276" w:lineRule="auto"/>
-        <w:rPr>
-          <w:lang w:val="en-US"/>
-        </w:rPr>
+          <w:b/>
+          <w:sz w:val="28"/>
+          <w:szCs w:val="28"/>
+          <w:lang w:val="en-US"/>
+        </w:rPr>
+      </w:pPr>
+    </w:p>
+    <w:p>
+      <w:pPr>
+        <w:spacing w:line="276" w:lineRule="auto"/>
+        <w:rPr>
+          <w:bCs/>
+          <w:sz w:val="28"/>
+          <w:szCs w:val="28"/>
+        </w:rPr>
+      </w:pPr>
+      <w:r>
+        <w:rPr>
+          <w:bCs/>
+          <w:sz w:val="28"/>
+          <w:szCs w:val="28"/>
+        </w:rPr>
+        <w:t xml:space="preserve">En el presente informe se describirá la experiencia del alumno </w:t>
+      </w:r>
+      <w:r>
+        <w:rPr>
+          <w:bCs/>
+          <w:sz w:val="28"/>
+          <w:szCs w:val="28"/>
+        </w:rPr>
+        <w:t xml:space="preserve">de ingeniería civil informática </w:t>
+      </w:r>
+      <w:r>
+        <w:rPr>
+          <w:bCs/>
+          <w:sz w:val="28"/>
+          <w:szCs w:val="28"/>
+        </w:rPr>
+        <w:t>Juan De la Barra durante el transcurso de su práctica operaria.</w:t>
+      </w:r>
+      <w:r>
+        <w:rPr>
+          <w:bCs/>
+          <w:sz w:val="28"/>
+          <w:szCs w:val="28"/>
+        </w:rPr>
+        <w:t xml:space="preserve"> Esta fue realizada en una fábrica de productos de hormigón vibrado llamada Horval en valdivia.</w:t>
+      </w:r>
+      <w:r>
+        <w:rPr>
+          <w:bCs/>
+          <w:sz w:val="28"/>
+          <w:szCs w:val="28"/>
+        </w:rPr>
+        <w:t xml:space="preserve"> Esta fábrica consta de distintas áreas con personas de cargos variados para entregar un producto de calidad y lograr el mejor beneficio en las ventas.</w:t>
+      </w:r>
+    </w:p>
+    <w:p>
+      <w:pPr>
+        <w:spacing w:line="276" w:lineRule="auto"/>
+        <w:rPr>
+          <w:bCs/>
+          <w:sz w:val="28"/>
+          <w:szCs w:val="28"/>
+        </w:rPr>
+      </w:pPr>
+    </w:p>
+    <w:p>
+      <w:pPr>
+        <w:spacing w:line="276" w:lineRule="auto"/>
+        <w:rPr>
+          <w:bCs/>
+          <w:sz w:val="28"/>
+          <w:szCs w:val="28"/>
+        </w:rPr>
+      </w:pPr>
+    </w:p>
+    <w:p>
+      <w:pPr>
+        <w:spacing w:line="276" w:lineRule="auto"/>
+        <w:rPr>
+          <w:bCs/>
+          <w:sz w:val="28"/>
+          <w:szCs w:val="28"/>
+        </w:rPr>
+      </w:pPr>
+    </w:p>
+    <w:p>
+      <w:pPr>
+        <w:spacing w:line="276" w:lineRule="auto"/>
+        <w:rPr>
+          <w:bCs/>
+          <w:sz w:val="28"/>
+          <w:szCs w:val="28"/>
+        </w:rPr>
+      </w:pPr>
+    </w:p>
+    <w:p>
+      <w:pPr>
+        <w:spacing w:line="276" w:lineRule="auto"/>
+        <w:rPr>
+          <w:bCs/>
+          <w:sz w:val="28"/>
+          <w:szCs w:val="28"/>
+        </w:rPr>
+      </w:pPr>
+    </w:p>
+    <w:p>
+      <w:pPr>
+        <w:spacing w:line="276" w:lineRule="auto"/>
+        <w:rPr>
+          <w:bCs/>
+          <w:sz w:val="28"/>
+          <w:szCs w:val="28"/>
+        </w:rPr>
+      </w:pPr>
+    </w:p>
+    <w:p>
+      <w:pPr>
+        <w:spacing w:line="276" w:lineRule="auto"/>
+        <w:rPr>
+          <w:b/>
+          <w:sz w:val="28"/>
+          <w:szCs w:val="28"/>
+        </w:rPr>
+      </w:pPr>
+    </w:p>
+    <w:p>
+      <w:pPr>
+        <w:rPr>
+          <w:b/>
+          <w:sz w:val="28"/>
+          <w:szCs w:val="28"/>
+        </w:rPr>
+      </w:pPr>
+      <w:r>
+        <w:rPr>
+          <w:b/>
+          <w:sz w:val="28"/>
+          <w:szCs w:val="28"/>
+        </w:rPr>
+        <w:br w:type="page"/>
+      </w:r>
+    </w:p>
+    <w:p>
+      <w:pPr>
+        <w:spacing w:line="276" w:lineRule="auto"/>
+        <w:rPr>
+          <w:b/>
+          <w:sz w:val="28"/>
+          <w:szCs w:val="28"/>
+        </w:rPr>
+      </w:pPr>
+      <w:r>
+        <w:rPr>
+          <w:b/>
+          <w:sz w:val="28"/>
+          <w:szCs w:val="28"/>
+        </w:rPr>
+        <w:lastRenderedPageBreak/>
+        <w:t>Sketch</w:t>
+      </w:r>
+    </w:p>
+    <w:p>
+      <w:pPr>
+        <w:spacing w:line="276" w:lineRule="auto"/>
+      </w:pPr>
+    </w:p>
+    <w:p>
+      <w:pPr>
+        <w:spacing w:line="276" w:lineRule="auto"/>
+      </w:pPr>
+    </w:p>
+    <w:p>
+      <w:pPr>
+        <w:spacing w:line="276" w:lineRule="auto"/>
+      </w:pPr>
+    </w:p>
+    <w:p>
+      <w:pPr>
+        <w:spacing w:line="276" w:lineRule="auto"/>
       </w:pPr>
     </w:p>
     <w:p>
@@ -1102,7 +1255,7 @@
         <w:t xml:space="preserve"> contamos fierros </w:t>
       </w:r>
       <w:r>
-        <w:t xml:space="preserve">con una tiza y usamos fórmulas para revisar si cumplieron con lo que nos estaban cobrando </w:t>
+        <w:t>con una tiza y usamos fórmulas para revisar si cumplieron con lo que nos estaban cobrando</w:t>
       </w:r>
     </w:p>
     <w:p>
@@ -1116,37 +1269,2279 @@
         <w:t xml:space="preserve"> </w:t>
       </w:r>
       <w:r>
-        <w:t>fui siguiendo al equipo de producción haciendo las marcas correspondientes a cada tipo según [tamaño, fecha, peso]</w:t>
-      </w:r>
-    </w:p>
-    <w:p>
-      <w:pPr>
-        <w:spacing w:line="276" w:lineRule="auto"/>
-      </w:pPr>
-    </w:p>
-    <w:p>
-      <w:pPr>
-        <w:spacing w:line="276" w:lineRule="auto"/>
-      </w:pPr>
-    </w:p>
-    <w:p>
-      <w:pPr>
-        <w:spacing w:line="276" w:lineRule="auto"/>
-      </w:pPr>
-    </w:p>
-    <w:p>
-      <w:pPr>
-        <w:spacing w:line="276" w:lineRule="auto"/>
-      </w:pPr>
-      <w:r>
-        <w:t>asdasdsasd</w:t>
-      </w:r>
-    </w:p>
-    <w:p>
-      <w:pPr>
-        <w:spacing w:line="276" w:lineRule="auto"/>
-      </w:pPr>
-    </w:p>
+        <w:t>fui siguiendo al equipo de producción</w:t>
+      </w:r>
+      <w:r>
+        <w:t xml:space="preserve"> de postes</w:t>
+      </w:r>
+      <w:r>
+        <w:t xml:space="preserve"> haciendo las marcas correspondientes a cada tipo según [tamaño, fecha, peso]</w:t>
+      </w:r>
+      <w:r>
+        <w:t xml:space="preserve"> 800 1000</w:t>
+      </w:r>
+    </w:p>
+    <w:p>
+      <w:pPr>
+        <w:spacing w:line="276" w:lineRule="auto"/>
+      </w:pPr>
+    </w:p>
+    <w:p>
+      <w:pPr>
+        <w:spacing w:line="276" w:lineRule="auto"/>
+      </w:pPr>
+      <w:r>
+        <w:t>Miércoles hicimos un Excel aparte del Excel de producción para anotar los datos de los fierros y la cuenta que se hace cada día para saber si el paquete contiene los que dice que trae o si está dentro del error de 3%</w:t>
+      </w:r>
+    </w:p>
+    <w:p>
+      <w:pPr>
+        <w:spacing w:line="276" w:lineRule="auto"/>
+      </w:pPr>
+    </w:p>
+    <w:p>
+      <w:pPr>
+        <w:spacing w:line="276" w:lineRule="auto"/>
+      </w:pPr>
+      <w:r>
+        <w:t>Jueves inventario página,</w:t>
+      </w:r>
+    </w:p>
+    <w:p>
+      <w:pPr>
+        <w:spacing w:line="276" w:lineRule="auto"/>
+      </w:pPr>
+    </w:p>
+    <w:p>
+      <w:pPr>
+        <w:spacing w:line="276" w:lineRule="auto"/>
+      </w:pPr>
+      <w:r>
+        <w:t xml:space="preserve">Viernes inventario, pagina, </w:t>
+      </w:r>
+      <w:proofErr w:type="spellStart"/>
+      <w:r>
+        <w:t>logo,vimos</w:t>
+      </w:r>
+      <w:proofErr w:type="spellEnd"/>
+      <w:r>
+        <w:t xml:space="preserve"> </w:t>
+      </w:r>
+      <w:proofErr w:type="spellStart"/>
+      <w:r>
+        <w:t>ocmo</w:t>
+      </w:r>
+      <w:proofErr w:type="spellEnd"/>
+      <w:r>
+        <w:t xml:space="preserve"> funciona la </w:t>
+      </w:r>
+      <w:proofErr w:type="spellStart"/>
+      <w:r>
+        <w:t>bloquera</w:t>
+      </w:r>
+      <w:proofErr w:type="spellEnd"/>
+      <w:r>
+        <w:t xml:space="preserve"> nueva</w:t>
+      </w:r>
+    </w:p>
+    <w:p>
+      <w:pPr>
+        <w:spacing w:line="276" w:lineRule="auto"/>
+      </w:pPr>
+    </w:p>
+    <w:p>
+      <w:pPr>
+        <w:spacing w:line="276" w:lineRule="auto"/>
+      </w:pPr>
+      <w:r>
+        <w:t>Lunes, inventario: probamos apps para contar ítems y ahorrar tiempo. 10am ensayo de ruptura de poste</w:t>
+      </w:r>
+    </w:p>
+    <w:p>
+      <w:pPr>
+        <w:spacing w:line="276" w:lineRule="auto"/>
+      </w:pPr>
+    </w:p>
+    <w:p>
+      <w:pPr>
+        <w:spacing w:line="276" w:lineRule="auto"/>
+      </w:pPr>
+      <w:r>
+        <w:t>Martes</w:t>
+      </w:r>
+    </w:p>
+    <w:p>
+      <w:pPr>
+        <w:spacing w:line="276" w:lineRule="auto"/>
+      </w:pPr>
+    </w:p>
+    <w:p>
+      <w:pPr>
+        <w:spacing w:line="276" w:lineRule="auto"/>
+      </w:pPr>
+    </w:p>
+    <w:p>
+      <w:pPr>
+        <w:spacing w:line="276" w:lineRule="auto"/>
+      </w:pPr>
+    </w:p>
+    <w:p>
+      <w:r>
+        <w:br w:type="page"/>
+      </w:r>
+    </w:p>
+    <w:p>
+      <w:pPr>
+        <w:spacing w:line="276" w:lineRule="auto"/>
+      </w:pPr>
+    </w:p>
+    <w:tbl>
+      <w:tblPr>
+        <w:tblStyle w:val="Tablaconcuadrcula"/>
+        <w:tblW w:w="9067" w:type="dxa"/>
+        <w:tblLayout w:type="fixed"/>
+        <w:tblLook w:val="04A0" w:firstRow="1" w:lastRow="0" w:firstColumn="1" w:lastColumn="0" w:noHBand="0" w:noVBand="1"/>
+      </w:tblPr>
+      <w:tblGrid>
+        <w:gridCol w:w="1980"/>
+        <w:gridCol w:w="567"/>
+        <w:gridCol w:w="567"/>
+        <w:gridCol w:w="567"/>
+        <w:gridCol w:w="567"/>
+        <w:gridCol w:w="567"/>
+        <w:gridCol w:w="709"/>
+        <w:gridCol w:w="567"/>
+        <w:gridCol w:w="567"/>
+        <w:gridCol w:w="567"/>
+        <w:gridCol w:w="612"/>
+        <w:gridCol w:w="558"/>
+        <w:gridCol w:w="672"/>
+      </w:tblGrid>
+      <w:tr>
+        <w:trPr>
+          <w:trHeight w:val="318"/>
+        </w:trPr>
+        <w:tc>
+          <w:tcPr>
+            <w:tcW w:w="1980" w:type="dxa"/>
+          </w:tcPr>
+          <w:p>
+            <w:pPr>
+              <w:spacing w:line="276" w:lineRule="auto"/>
+            </w:pPr>
+          </w:p>
+        </w:tc>
+        <w:tc>
+          <w:tcPr>
+            <w:tcW w:w="1134" w:type="dxa"/>
+            <w:gridSpan w:val="2"/>
+          </w:tcPr>
+          <w:p>
+            <w:pPr>
+              <w:spacing w:line="276" w:lineRule="auto"/>
+            </w:pPr>
+            <w:r>
+              <w:t>Enero</w:t>
+            </w:r>
+          </w:p>
+        </w:tc>
+        <w:tc>
+          <w:tcPr>
+            <w:tcW w:w="5953" w:type="dxa"/>
+            <w:gridSpan w:val="10"/>
+            <w:shd w:val="clear" w:color="auto" w:fill="8EAADB" w:themeFill="accent1" w:themeFillTint="99"/>
+          </w:tcPr>
+          <w:p>
+            <w:pPr>
+              <w:spacing w:line="276" w:lineRule="auto"/>
+            </w:pPr>
+            <w:r>
+              <w:t>Febrero</w:t>
+            </w:r>
+          </w:p>
+        </w:tc>
+      </w:tr>
+      <w:tr>
+        <w:trPr>
+          <w:trHeight w:val="318"/>
+        </w:trPr>
+        <w:tc>
+          <w:tcPr>
+            <w:tcW w:w="1980" w:type="dxa"/>
+          </w:tcPr>
+          <w:p>
+            <w:pPr>
+              <w:spacing w:line="276" w:lineRule="auto"/>
+            </w:pPr>
+          </w:p>
+        </w:tc>
+        <w:tc>
+          <w:tcPr>
+            <w:tcW w:w="567" w:type="dxa"/>
+          </w:tcPr>
+          <w:p>
+            <w:pPr>
+              <w:spacing w:line="276" w:lineRule="auto"/>
+            </w:pPr>
+            <w:r>
+              <w:t>30</w:t>
+            </w:r>
+          </w:p>
+        </w:tc>
+        <w:tc>
+          <w:tcPr>
+            <w:tcW w:w="567" w:type="dxa"/>
+          </w:tcPr>
+          <w:p>
+            <w:pPr>
+              <w:spacing w:line="276" w:lineRule="auto"/>
+            </w:pPr>
+            <w:r>
+              <w:t>31</w:t>
+            </w:r>
+          </w:p>
+        </w:tc>
+        <w:tc>
+          <w:tcPr>
+            <w:tcW w:w="567" w:type="dxa"/>
+          </w:tcPr>
+          <w:p>
+            <w:pPr>
+              <w:spacing w:line="276" w:lineRule="auto"/>
+            </w:pPr>
+            <w:r>
+              <w:t>1</w:t>
+            </w:r>
+          </w:p>
+        </w:tc>
+        <w:tc>
+          <w:tcPr>
+            <w:tcW w:w="567" w:type="dxa"/>
+          </w:tcPr>
+          <w:p>
+            <w:pPr>
+              <w:spacing w:line="276" w:lineRule="auto"/>
+            </w:pPr>
+            <w:r>
+              <w:t>2</w:t>
+            </w:r>
+          </w:p>
+        </w:tc>
+        <w:tc>
+          <w:tcPr>
+            <w:tcW w:w="567" w:type="dxa"/>
+          </w:tcPr>
+          <w:p>
+            <w:pPr>
+              <w:spacing w:line="276" w:lineRule="auto"/>
+            </w:pPr>
+            <w:r>
+              <w:t>3</w:t>
+            </w:r>
+          </w:p>
+        </w:tc>
+        <w:tc>
+          <w:tcPr>
+            <w:tcW w:w="709" w:type="dxa"/>
+            <w:shd w:val="clear" w:color="auto" w:fill="F3C0BA"/>
+          </w:tcPr>
+          <w:p>
+            <w:pPr>
+              <w:spacing w:line="276" w:lineRule="auto"/>
+            </w:pPr>
+            <w:r>
+              <w:t>FDS</w:t>
+            </w:r>
+          </w:p>
+        </w:tc>
+        <w:tc>
+          <w:tcPr>
+            <w:tcW w:w="567" w:type="dxa"/>
+            <w:shd w:val="clear" w:color="auto" w:fill="8EAADB" w:themeFill="accent1" w:themeFillTint="99"/>
+          </w:tcPr>
+          <w:p>
+            <w:pPr>
+              <w:spacing w:line="276" w:lineRule="auto"/>
+            </w:pPr>
+            <w:r>
+              <w:t>6</w:t>
+            </w:r>
+          </w:p>
+        </w:tc>
+        <w:tc>
+          <w:tcPr>
+            <w:tcW w:w="567" w:type="dxa"/>
+            <w:shd w:val="clear" w:color="auto" w:fill="8EAADB" w:themeFill="accent1" w:themeFillTint="99"/>
+          </w:tcPr>
+          <w:p>
+            <w:pPr>
+              <w:spacing w:line="276" w:lineRule="auto"/>
+            </w:pPr>
+            <w:r>
+              <w:t>7</w:t>
+            </w:r>
+          </w:p>
+        </w:tc>
+        <w:tc>
+          <w:tcPr>
+            <w:tcW w:w="567" w:type="dxa"/>
+            <w:shd w:val="clear" w:color="auto" w:fill="8EAADB" w:themeFill="accent1" w:themeFillTint="99"/>
+          </w:tcPr>
+          <w:p>
+            <w:pPr>
+              <w:spacing w:line="276" w:lineRule="auto"/>
+            </w:pPr>
+            <w:r>
+              <w:t>8</w:t>
+            </w:r>
+          </w:p>
+        </w:tc>
+        <w:tc>
+          <w:tcPr>
+            <w:tcW w:w="612" w:type="dxa"/>
+            <w:shd w:val="clear" w:color="auto" w:fill="8EAADB" w:themeFill="accent1" w:themeFillTint="99"/>
+          </w:tcPr>
+          <w:p>
+            <w:pPr>
+              <w:spacing w:line="276" w:lineRule="auto"/>
+            </w:pPr>
+            <w:r>
+              <w:t>9</w:t>
+            </w:r>
+          </w:p>
+        </w:tc>
+        <w:tc>
+          <w:tcPr>
+            <w:tcW w:w="558" w:type="dxa"/>
+            <w:shd w:val="clear" w:color="auto" w:fill="8EAADB" w:themeFill="accent1" w:themeFillTint="99"/>
+          </w:tcPr>
+          <w:p>
+            <w:pPr>
+              <w:spacing w:line="276" w:lineRule="auto"/>
+            </w:pPr>
+            <w:r>
+              <w:t>10</w:t>
+            </w:r>
+          </w:p>
+        </w:tc>
+        <w:tc>
+          <w:tcPr>
+            <w:tcW w:w="672" w:type="dxa"/>
+            <w:shd w:val="clear" w:color="auto" w:fill="F3C0BA"/>
+          </w:tcPr>
+          <w:p>
+            <w:pPr>
+              <w:spacing w:line="276" w:lineRule="auto"/>
+            </w:pPr>
+            <w:r>
+              <w:t>FDS</w:t>
+            </w:r>
+          </w:p>
+        </w:tc>
+      </w:tr>
+      <w:tr>
+        <w:trPr>
+          <w:trHeight w:val="302"/>
+        </w:trPr>
+        <w:tc>
+          <w:tcPr>
+            <w:tcW w:w="1980" w:type="dxa"/>
+          </w:tcPr>
+          <w:p>
+            <w:pPr>
+              <w:spacing w:line="276" w:lineRule="auto"/>
+            </w:pPr>
+            <w:r>
+              <w:t>Conocer las funciones de los diferentes grupos</w:t>
+            </w:r>
+          </w:p>
+        </w:tc>
+        <w:tc>
+          <w:tcPr>
+            <w:tcW w:w="567" w:type="dxa"/>
+            <w:shd w:val="clear" w:color="auto" w:fill="8EAADB" w:themeFill="accent1" w:themeFillTint="99"/>
+          </w:tcPr>
+          <w:p>
+            <w:pPr>
+              <w:spacing w:line="276" w:lineRule="auto"/>
+            </w:pPr>
+          </w:p>
+        </w:tc>
+        <w:tc>
+          <w:tcPr>
+            <w:tcW w:w="567" w:type="dxa"/>
+            <w:shd w:val="clear" w:color="auto" w:fill="8EAADB" w:themeFill="accent1" w:themeFillTint="99"/>
+          </w:tcPr>
+          <w:p>
+            <w:pPr>
+              <w:spacing w:line="276" w:lineRule="auto"/>
+            </w:pPr>
+          </w:p>
+        </w:tc>
+        <w:tc>
+          <w:tcPr>
+            <w:tcW w:w="567" w:type="dxa"/>
+          </w:tcPr>
+          <w:p>
+            <w:pPr>
+              <w:spacing w:line="276" w:lineRule="auto"/>
+            </w:pPr>
+          </w:p>
+        </w:tc>
+        <w:tc>
+          <w:tcPr>
+            <w:tcW w:w="567" w:type="dxa"/>
+          </w:tcPr>
+          <w:p>
+            <w:pPr>
+              <w:spacing w:line="276" w:lineRule="auto"/>
+            </w:pPr>
+          </w:p>
+        </w:tc>
+        <w:tc>
+          <w:tcPr>
+            <w:tcW w:w="567" w:type="dxa"/>
+          </w:tcPr>
+          <w:p>
+            <w:pPr>
+              <w:spacing w:line="276" w:lineRule="auto"/>
+            </w:pPr>
+          </w:p>
+        </w:tc>
+        <w:tc>
+          <w:tcPr>
+            <w:tcW w:w="709" w:type="dxa"/>
+            <w:shd w:val="clear" w:color="auto" w:fill="F3C0BA"/>
+          </w:tcPr>
+          <w:p>
+            <w:pPr>
+              <w:spacing w:line="276" w:lineRule="auto"/>
+            </w:pPr>
+          </w:p>
+        </w:tc>
+        <w:tc>
+          <w:tcPr>
+            <w:tcW w:w="567" w:type="dxa"/>
+            <w:shd w:val="clear" w:color="auto" w:fill="8EAADB" w:themeFill="accent1" w:themeFillTint="99"/>
+          </w:tcPr>
+          <w:p>
+            <w:pPr>
+              <w:spacing w:line="276" w:lineRule="auto"/>
+            </w:pPr>
+          </w:p>
+        </w:tc>
+        <w:tc>
+          <w:tcPr>
+            <w:tcW w:w="567" w:type="dxa"/>
+          </w:tcPr>
+          <w:p>
+            <w:pPr>
+              <w:spacing w:line="276" w:lineRule="auto"/>
+            </w:pPr>
+          </w:p>
+        </w:tc>
+        <w:tc>
+          <w:tcPr>
+            <w:tcW w:w="567" w:type="dxa"/>
+          </w:tcPr>
+          <w:p>
+            <w:pPr>
+              <w:spacing w:line="276" w:lineRule="auto"/>
+            </w:pPr>
+          </w:p>
+        </w:tc>
+        <w:tc>
+          <w:tcPr>
+            <w:tcW w:w="612" w:type="dxa"/>
+          </w:tcPr>
+          <w:p>
+            <w:pPr>
+              <w:spacing w:line="276" w:lineRule="auto"/>
+            </w:pPr>
+          </w:p>
+        </w:tc>
+        <w:tc>
+          <w:tcPr>
+            <w:tcW w:w="558" w:type="dxa"/>
+          </w:tcPr>
+          <w:p>
+            <w:pPr>
+              <w:spacing w:line="276" w:lineRule="auto"/>
+            </w:pPr>
+          </w:p>
+        </w:tc>
+        <w:tc>
+          <w:tcPr>
+            <w:tcW w:w="672" w:type="dxa"/>
+            <w:shd w:val="clear" w:color="auto" w:fill="F3C0BA"/>
+          </w:tcPr>
+          <w:p>
+            <w:pPr>
+              <w:spacing w:line="276" w:lineRule="auto"/>
+            </w:pPr>
+          </w:p>
+        </w:tc>
+      </w:tr>
+      <w:tr>
+        <w:trPr>
+          <w:trHeight w:val="656"/>
+        </w:trPr>
+        <w:tc>
+          <w:tcPr>
+            <w:tcW w:w="1980" w:type="dxa"/>
+          </w:tcPr>
+          <w:p>
+            <w:pPr>
+              <w:spacing w:line="276" w:lineRule="auto"/>
+            </w:pPr>
+            <w:r>
+              <w:t>Trabajo de inventario</w:t>
+            </w:r>
+          </w:p>
+        </w:tc>
+        <w:tc>
+          <w:tcPr>
+            <w:tcW w:w="567" w:type="dxa"/>
+          </w:tcPr>
+          <w:p>
+            <w:pPr>
+              <w:spacing w:line="276" w:lineRule="auto"/>
+            </w:pPr>
+          </w:p>
+        </w:tc>
+        <w:tc>
+          <w:tcPr>
+            <w:tcW w:w="567" w:type="dxa"/>
+            <w:shd w:val="clear" w:color="auto" w:fill="8EAADB" w:themeFill="accent1" w:themeFillTint="99"/>
+          </w:tcPr>
+          <w:p>
+            <w:pPr>
+              <w:spacing w:line="276" w:lineRule="auto"/>
+            </w:pPr>
+          </w:p>
+        </w:tc>
+        <w:tc>
+          <w:tcPr>
+            <w:tcW w:w="567" w:type="dxa"/>
+            <w:shd w:val="clear" w:color="auto" w:fill="8EAADB" w:themeFill="accent1" w:themeFillTint="99"/>
+          </w:tcPr>
+          <w:p>
+            <w:pPr>
+              <w:spacing w:line="276" w:lineRule="auto"/>
+            </w:pPr>
+          </w:p>
+        </w:tc>
+        <w:tc>
+          <w:tcPr>
+            <w:tcW w:w="567" w:type="dxa"/>
+            <w:shd w:val="clear" w:color="auto" w:fill="8EAADB" w:themeFill="accent1" w:themeFillTint="99"/>
+          </w:tcPr>
+          <w:p>
+            <w:pPr>
+              <w:spacing w:line="276" w:lineRule="auto"/>
+            </w:pPr>
+          </w:p>
+        </w:tc>
+        <w:tc>
+          <w:tcPr>
+            <w:tcW w:w="567" w:type="dxa"/>
+            <w:shd w:val="clear" w:color="auto" w:fill="8EAADB" w:themeFill="accent1" w:themeFillTint="99"/>
+          </w:tcPr>
+          <w:p>
+            <w:pPr>
+              <w:spacing w:line="276" w:lineRule="auto"/>
+            </w:pPr>
+          </w:p>
+        </w:tc>
+        <w:tc>
+          <w:tcPr>
+            <w:tcW w:w="709" w:type="dxa"/>
+            <w:shd w:val="clear" w:color="auto" w:fill="F3C0BA"/>
+          </w:tcPr>
+          <w:p>
+            <w:pPr>
+              <w:spacing w:line="276" w:lineRule="auto"/>
+            </w:pPr>
+          </w:p>
+        </w:tc>
+        <w:tc>
+          <w:tcPr>
+            <w:tcW w:w="567" w:type="dxa"/>
+            <w:shd w:val="clear" w:color="auto" w:fill="8EAADB" w:themeFill="accent1" w:themeFillTint="99"/>
+          </w:tcPr>
+          <w:p>
+            <w:pPr>
+              <w:spacing w:line="276" w:lineRule="auto"/>
+            </w:pPr>
+          </w:p>
+        </w:tc>
+        <w:tc>
+          <w:tcPr>
+            <w:tcW w:w="567" w:type="dxa"/>
+          </w:tcPr>
+          <w:p>
+            <w:pPr>
+              <w:spacing w:line="276" w:lineRule="auto"/>
+            </w:pPr>
+          </w:p>
+        </w:tc>
+        <w:tc>
+          <w:tcPr>
+            <w:tcW w:w="567" w:type="dxa"/>
+          </w:tcPr>
+          <w:p>
+            <w:pPr>
+              <w:spacing w:line="276" w:lineRule="auto"/>
+            </w:pPr>
+          </w:p>
+        </w:tc>
+        <w:tc>
+          <w:tcPr>
+            <w:tcW w:w="612" w:type="dxa"/>
+          </w:tcPr>
+          <w:p>
+            <w:pPr>
+              <w:spacing w:line="276" w:lineRule="auto"/>
+            </w:pPr>
+          </w:p>
+        </w:tc>
+        <w:tc>
+          <w:tcPr>
+            <w:tcW w:w="558" w:type="dxa"/>
+          </w:tcPr>
+          <w:p>
+            <w:pPr>
+              <w:spacing w:line="276" w:lineRule="auto"/>
+            </w:pPr>
+          </w:p>
+        </w:tc>
+        <w:tc>
+          <w:tcPr>
+            <w:tcW w:w="672" w:type="dxa"/>
+            <w:shd w:val="clear" w:color="auto" w:fill="F3C0BA"/>
+          </w:tcPr>
+          <w:p>
+            <w:pPr>
+              <w:spacing w:line="276" w:lineRule="auto"/>
+            </w:pPr>
+          </w:p>
+        </w:tc>
+      </w:tr>
+      <w:tr>
+        <w:trPr>
+          <w:trHeight w:val="628"/>
+        </w:trPr>
+        <w:tc>
+          <w:tcPr>
+            <w:tcW w:w="1980" w:type="dxa"/>
+          </w:tcPr>
+          <w:p>
+            <w:pPr>
+              <w:spacing w:line="276" w:lineRule="auto"/>
+            </w:pPr>
+            <w:r>
+              <w:t>Trabajo en producción</w:t>
+            </w:r>
+          </w:p>
+        </w:tc>
+        <w:tc>
+          <w:tcPr>
+            <w:tcW w:w="567" w:type="dxa"/>
+          </w:tcPr>
+          <w:p>
+            <w:pPr>
+              <w:spacing w:line="276" w:lineRule="auto"/>
+            </w:pPr>
+          </w:p>
+        </w:tc>
+        <w:tc>
+          <w:tcPr>
+            <w:tcW w:w="567" w:type="dxa"/>
+            <w:shd w:val="clear" w:color="auto" w:fill="8EAADB" w:themeFill="accent1" w:themeFillTint="99"/>
+          </w:tcPr>
+          <w:p>
+            <w:pPr>
+              <w:spacing w:line="276" w:lineRule="auto"/>
+            </w:pPr>
+          </w:p>
+        </w:tc>
+        <w:tc>
+          <w:tcPr>
+            <w:tcW w:w="567" w:type="dxa"/>
+          </w:tcPr>
+          <w:p>
+            <w:pPr>
+              <w:spacing w:line="276" w:lineRule="auto"/>
+            </w:pPr>
+          </w:p>
+        </w:tc>
+        <w:tc>
+          <w:tcPr>
+            <w:tcW w:w="567" w:type="dxa"/>
+          </w:tcPr>
+          <w:p>
+            <w:pPr>
+              <w:spacing w:line="276" w:lineRule="auto"/>
+            </w:pPr>
+          </w:p>
+        </w:tc>
+        <w:tc>
+          <w:tcPr>
+            <w:tcW w:w="567" w:type="dxa"/>
+          </w:tcPr>
+          <w:p>
+            <w:pPr>
+              <w:spacing w:line="276" w:lineRule="auto"/>
+            </w:pPr>
+          </w:p>
+        </w:tc>
+        <w:tc>
+          <w:tcPr>
+            <w:tcW w:w="709" w:type="dxa"/>
+            <w:shd w:val="clear" w:color="auto" w:fill="F3C0BA"/>
+          </w:tcPr>
+          <w:p>
+            <w:pPr>
+              <w:spacing w:line="276" w:lineRule="auto"/>
+            </w:pPr>
+          </w:p>
+        </w:tc>
+        <w:tc>
+          <w:tcPr>
+            <w:tcW w:w="567" w:type="dxa"/>
+          </w:tcPr>
+          <w:p>
+            <w:pPr>
+              <w:spacing w:line="276" w:lineRule="auto"/>
+            </w:pPr>
+          </w:p>
+        </w:tc>
+        <w:tc>
+          <w:tcPr>
+            <w:tcW w:w="567" w:type="dxa"/>
+          </w:tcPr>
+          <w:p>
+            <w:pPr>
+              <w:spacing w:line="276" w:lineRule="auto"/>
+            </w:pPr>
+          </w:p>
+        </w:tc>
+        <w:tc>
+          <w:tcPr>
+            <w:tcW w:w="567" w:type="dxa"/>
+          </w:tcPr>
+          <w:p>
+            <w:pPr>
+              <w:spacing w:line="276" w:lineRule="auto"/>
+            </w:pPr>
+          </w:p>
+        </w:tc>
+        <w:tc>
+          <w:tcPr>
+            <w:tcW w:w="612" w:type="dxa"/>
+          </w:tcPr>
+          <w:p>
+            <w:pPr>
+              <w:spacing w:line="276" w:lineRule="auto"/>
+            </w:pPr>
+          </w:p>
+        </w:tc>
+        <w:tc>
+          <w:tcPr>
+            <w:tcW w:w="558" w:type="dxa"/>
+          </w:tcPr>
+          <w:p>
+            <w:pPr>
+              <w:spacing w:line="276" w:lineRule="auto"/>
+            </w:pPr>
+          </w:p>
+        </w:tc>
+        <w:tc>
+          <w:tcPr>
+            <w:tcW w:w="672" w:type="dxa"/>
+            <w:shd w:val="clear" w:color="auto" w:fill="F3C0BA"/>
+          </w:tcPr>
+          <w:p>
+            <w:pPr>
+              <w:spacing w:line="276" w:lineRule="auto"/>
+            </w:pPr>
+          </w:p>
+        </w:tc>
+      </w:tr>
+      <w:tr>
+        <w:trPr>
+          <w:trHeight w:val="678"/>
+        </w:trPr>
+        <w:tc>
+          <w:tcPr>
+            <w:tcW w:w="1980" w:type="dxa"/>
+          </w:tcPr>
+          <w:p>
+            <w:pPr>
+              <w:spacing w:line="276" w:lineRule="auto"/>
+            </w:pPr>
+            <w:r>
+              <w:t>Trabajo en Excel</w:t>
+            </w:r>
+          </w:p>
+        </w:tc>
+        <w:tc>
+          <w:tcPr>
+            <w:tcW w:w="567" w:type="dxa"/>
+          </w:tcPr>
+          <w:p>
+            <w:pPr>
+              <w:spacing w:line="276" w:lineRule="auto"/>
+            </w:pPr>
+          </w:p>
+        </w:tc>
+        <w:tc>
+          <w:tcPr>
+            <w:tcW w:w="567" w:type="dxa"/>
+            <w:shd w:val="clear" w:color="auto" w:fill="8EAADB" w:themeFill="accent1" w:themeFillTint="99"/>
+          </w:tcPr>
+          <w:p>
+            <w:pPr>
+              <w:spacing w:line="276" w:lineRule="auto"/>
+            </w:pPr>
+          </w:p>
+        </w:tc>
+        <w:tc>
+          <w:tcPr>
+            <w:tcW w:w="567" w:type="dxa"/>
+          </w:tcPr>
+          <w:p>
+            <w:pPr>
+              <w:spacing w:line="276" w:lineRule="auto"/>
+            </w:pPr>
+          </w:p>
+        </w:tc>
+        <w:tc>
+          <w:tcPr>
+            <w:tcW w:w="567" w:type="dxa"/>
+            <w:shd w:val="clear" w:color="auto" w:fill="8EAADB" w:themeFill="accent1" w:themeFillTint="99"/>
+          </w:tcPr>
+          <w:p>
+            <w:pPr>
+              <w:spacing w:line="276" w:lineRule="auto"/>
+            </w:pPr>
+          </w:p>
+        </w:tc>
+        <w:tc>
+          <w:tcPr>
+            <w:tcW w:w="567" w:type="dxa"/>
+            <w:shd w:val="clear" w:color="auto" w:fill="8EAADB" w:themeFill="accent1" w:themeFillTint="99"/>
+          </w:tcPr>
+          <w:p>
+            <w:pPr>
+              <w:spacing w:line="276" w:lineRule="auto"/>
+            </w:pPr>
+          </w:p>
+        </w:tc>
+        <w:tc>
+          <w:tcPr>
+            <w:tcW w:w="709" w:type="dxa"/>
+            <w:shd w:val="clear" w:color="auto" w:fill="F3C0BA"/>
+          </w:tcPr>
+          <w:p>
+            <w:pPr>
+              <w:spacing w:line="276" w:lineRule="auto"/>
+            </w:pPr>
+          </w:p>
+        </w:tc>
+        <w:tc>
+          <w:tcPr>
+            <w:tcW w:w="567" w:type="dxa"/>
+            <w:shd w:val="clear" w:color="auto" w:fill="8EAADB" w:themeFill="accent1" w:themeFillTint="99"/>
+          </w:tcPr>
+          <w:p>
+            <w:pPr>
+              <w:spacing w:line="276" w:lineRule="auto"/>
+            </w:pPr>
+          </w:p>
+        </w:tc>
+        <w:tc>
+          <w:tcPr>
+            <w:tcW w:w="567" w:type="dxa"/>
+          </w:tcPr>
+          <w:p>
+            <w:pPr>
+              <w:spacing w:line="276" w:lineRule="auto"/>
+            </w:pPr>
+          </w:p>
+        </w:tc>
+        <w:tc>
+          <w:tcPr>
+            <w:tcW w:w="567" w:type="dxa"/>
+          </w:tcPr>
+          <w:p>
+            <w:pPr>
+              <w:spacing w:line="276" w:lineRule="auto"/>
+            </w:pPr>
+          </w:p>
+        </w:tc>
+        <w:tc>
+          <w:tcPr>
+            <w:tcW w:w="612" w:type="dxa"/>
+          </w:tcPr>
+          <w:p>
+            <w:pPr>
+              <w:spacing w:line="276" w:lineRule="auto"/>
+            </w:pPr>
+          </w:p>
+        </w:tc>
+        <w:tc>
+          <w:tcPr>
+            <w:tcW w:w="558" w:type="dxa"/>
+          </w:tcPr>
+          <w:p>
+            <w:pPr>
+              <w:spacing w:line="276" w:lineRule="auto"/>
+            </w:pPr>
+          </w:p>
+        </w:tc>
+        <w:tc>
+          <w:tcPr>
+            <w:tcW w:w="672" w:type="dxa"/>
+            <w:shd w:val="clear" w:color="auto" w:fill="F3C0BA"/>
+          </w:tcPr>
+          <w:p>
+            <w:pPr>
+              <w:spacing w:line="276" w:lineRule="auto"/>
+            </w:pPr>
+          </w:p>
+        </w:tc>
+      </w:tr>
+      <w:tr>
+        <w:trPr>
+          <w:trHeight w:val="688"/>
+        </w:trPr>
+        <w:tc>
+          <w:tcPr>
+            <w:tcW w:w="1980" w:type="dxa"/>
+          </w:tcPr>
+          <w:p>
+            <w:pPr>
+              <w:spacing w:line="276" w:lineRule="auto"/>
+            </w:pPr>
+            <w:r>
+              <w:t>Avance informe</w:t>
+            </w:r>
+          </w:p>
+        </w:tc>
+        <w:tc>
+          <w:tcPr>
+            <w:tcW w:w="567" w:type="dxa"/>
+          </w:tcPr>
+          <w:p>
+            <w:pPr>
+              <w:spacing w:line="276" w:lineRule="auto"/>
+            </w:pPr>
+          </w:p>
+        </w:tc>
+        <w:tc>
+          <w:tcPr>
+            <w:tcW w:w="567" w:type="dxa"/>
+          </w:tcPr>
+          <w:p>
+            <w:pPr>
+              <w:spacing w:line="276" w:lineRule="auto"/>
+            </w:pPr>
+          </w:p>
+        </w:tc>
+        <w:tc>
+          <w:tcPr>
+            <w:tcW w:w="567" w:type="dxa"/>
+            <w:shd w:val="clear" w:color="auto" w:fill="8EAADB" w:themeFill="accent1" w:themeFillTint="99"/>
+          </w:tcPr>
+          <w:p>
+            <w:pPr>
+              <w:spacing w:line="276" w:lineRule="auto"/>
+            </w:pPr>
+          </w:p>
+        </w:tc>
+        <w:tc>
+          <w:tcPr>
+            <w:tcW w:w="567" w:type="dxa"/>
+          </w:tcPr>
+          <w:p>
+            <w:pPr>
+              <w:spacing w:line="276" w:lineRule="auto"/>
+            </w:pPr>
+          </w:p>
+        </w:tc>
+        <w:tc>
+          <w:tcPr>
+            <w:tcW w:w="567" w:type="dxa"/>
+            <w:shd w:val="clear" w:color="auto" w:fill="8EAADB" w:themeFill="accent1" w:themeFillTint="99"/>
+          </w:tcPr>
+          <w:p>
+            <w:pPr>
+              <w:spacing w:line="276" w:lineRule="auto"/>
+            </w:pPr>
+          </w:p>
+        </w:tc>
+        <w:tc>
+          <w:tcPr>
+            <w:tcW w:w="709" w:type="dxa"/>
+            <w:shd w:val="clear" w:color="auto" w:fill="F3C0BA"/>
+          </w:tcPr>
+          <w:p>
+            <w:pPr>
+              <w:spacing w:line="276" w:lineRule="auto"/>
+            </w:pPr>
+          </w:p>
+        </w:tc>
+        <w:tc>
+          <w:tcPr>
+            <w:tcW w:w="567" w:type="dxa"/>
+            <w:shd w:val="clear" w:color="auto" w:fill="8EAADB" w:themeFill="accent1" w:themeFillTint="99"/>
+          </w:tcPr>
+          <w:p>
+            <w:pPr>
+              <w:spacing w:line="276" w:lineRule="auto"/>
+            </w:pPr>
+          </w:p>
+        </w:tc>
+        <w:tc>
+          <w:tcPr>
+            <w:tcW w:w="567" w:type="dxa"/>
+          </w:tcPr>
+          <w:p>
+            <w:pPr>
+              <w:spacing w:line="276" w:lineRule="auto"/>
+            </w:pPr>
+          </w:p>
+        </w:tc>
+        <w:tc>
+          <w:tcPr>
+            <w:tcW w:w="567" w:type="dxa"/>
+          </w:tcPr>
+          <w:p>
+            <w:pPr>
+              <w:spacing w:line="276" w:lineRule="auto"/>
+            </w:pPr>
+          </w:p>
+        </w:tc>
+        <w:tc>
+          <w:tcPr>
+            <w:tcW w:w="612" w:type="dxa"/>
+          </w:tcPr>
+          <w:p>
+            <w:pPr>
+              <w:spacing w:line="276" w:lineRule="auto"/>
+            </w:pPr>
+          </w:p>
+        </w:tc>
+        <w:tc>
+          <w:tcPr>
+            <w:tcW w:w="558" w:type="dxa"/>
+          </w:tcPr>
+          <w:p>
+            <w:pPr>
+              <w:spacing w:line="276" w:lineRule="auto"/>
+            </w:pPr>
+          </w:p>
+        </w:tc>
+        <w:tc>
+          <w:tcPr>
+            <w:tcW w:w="672" w:type="dxa"/>
+            <w:shd w:val="clear" w:color="auto" w:fill="F3C0BA"/>
+          </w:tcPr>
+          <w:p>
+            <w:pPr>
+              <w:spacing w:line="276" w:lineRule="auto"/>
+            </w:pPr>
+          </w:p>
+        </w:tc>
+      </w:tr>
+      <w:tr>
+        <w:trPr>
+          <w:trHeight w:val="558"/>
+        </w:trPr>
+        <w:tc>
+          <w:tcPr>
+            <w:tcW w:w="1980" w:type="dxa"/>
+          </w:tcPr>
+          <w:p>
+            <w:pPr>
+              <w:spacing w:line="276" w:lineRule="auto"/>
+            </w:pPr>
+          </w:p>
+        </w:tc>
+        <w:tc>
+          <w:tcPr>
+            <w:tcW w:w="567" w:type="dxa"/>
+          </w:tcPr>
+          <w:p>
+            <w:pPr>
+              <w:spacing w:line="276" w:lineRule="auto"/>
+            </w:pPr>
+          </w:p>
+        </w:tc>
+        <w:tc>
+          <w:tcPr>
+            <w:tcW w:w="567" w:type="dxa"/>
+          </w:tcPr>
+          <w:p>
+            <w:pPr>
+              <w:spacing w:line="276" w:lineRule="auto"/>
+            </w:pPr>
+          </w:p>
+        </w:tc>
+        <w:tc>
+          <w:tcPr>
+            <w:tcW w:w="567" w:type="dxa"/>
+          </w:tcPr>
+          <w:p>
+            <w:pPr>
+              <w:spacing w:line="276" w:lineRule="auto"/>
+            </w:pPr>
+          </w:p>
+        </w:tc>
+        <w:tc>
+          <w:tcPr>
+            <w:tcW w:w="567" w:type="dxa"/>
+          </w:tcPr>
+          <w:p>
+            <w:pPr>
+              <w:spacing w:line="276" w:lineRule="auto"/>
+            </w:pPr>
+          </w:p>
+        </w:tc>
+        <w:tc>
+          <w:tcPr>
+            <w:tcW w:w="567" w:type="dxa"/>
+          </w:tcPr>
+          <w:p>
+            <w:pPr>
+              <w:spacing w:line="276" w:lineRule="auto"/>
+            </w:pPr>
+          </w:p>
+        </w:tc>
+        <w:tc>
+          <w:tcPr>
+            <w:tcW w:w="709" w:type="dxa"/>
+            <w:shd w:val="clear" w:color="auto" w:fill="F3C0BA"/>
+          </w:tcPr>
+          <w:p>
+            <w:pPr>
+              <w:spacing w:line="276" w:lineRule="auto"/>
+            </w:pPr>
+          </w:p>
+        </w:tc>
+        <w:tc>
+          <w:tcPr>
+            <w:tcW w:w="567" w:type="dxa"/>
+          </w:tcPr>
+          <w:p>
+            <w:pPr>
+              <w:spacing w:line="276" w:lineRule="auto"/>
+            </w:pPr>
+          </w:p>
+        </w:tc>
+        <w:tc>
+          <w:tcPr>
+            <w:tcW w:w="567" w:type="dxa"/>
+          </w:tcPr>
+          <w:p>
+            <w:pPr>
+              <w:spacing w:line="276" w:lineRule="auto"/>
+            </w:pPr>
+          </w:p>
+        </w:tc>
+        <w:tc>
+          <w:tcPr>
+            <w:tcW w:w="567" w:type="dxa"/>
+          </w:tcPr>
+          <w:p>
+            <w:pPr>
+              <w:spacing w:line="276" w:lineRule="auto"/>
+            </w:pPr>
+          </w:p>
+        </w:tc>
+        <w:tc>
+          <w:tcPr>
+            <w:tcW w:w="612" w:type="dxa"/>
+          </w:tcPr>
+          <w:p>
+            <w:pPr>
+              <w:spacing w:line="276" w:lineRule="auto"/>
+            </w:pPr>
+          </w:p>
+        </w:tc>
+        <w:tc>
+          <w:tcPr>
+            <w:tcW w:w="558" w:type="dxa"/>
+          </w:tcPr>
+          <w:p>
+            <w:pPr>
+              <w:spacing w:line="276" w:lineRule="auto"/>
+            </w:pPr>
+          </w:p>
+        </w:tc>
+        <w:tc>
+          <w:tcPr>
+            <w:tcW w:w="672" w:type="dxa"/>
+            <w:shd w:val="clear" w:color="auto" w:fill="F3C0BA"/>
+          </w:tcPr>
+          <w:p>
+            <w:pPr>
+              <w:spacing w:line="276" w:lineRule="auto"/>
+            </w:pPr>
+          </w:p>
+        </w:tc>
+      </w:tr>
+      <w:tr>
+        <w:trPr>
+          <w:trHeight w:val="318"/>
+        </w:trPr>
+        <w:tc>
+          <w:tcPr>
+            <w:tcW w:w="1980" w:type="dxa"/>
+          </w:tcPr>
+          <w:p>
+            <w:pPr>
+              <w:spacing w:line="276" w:lineRule="auto"/>
+            </w:pPr>
+          </w:p>
+        </w:tc>
+        <w:tc>
+          <w:tcPr>
+            <w:tcW w:w="7087" w:type="dxa"/>
+            <w:gridSpan w:val="12"/>
+            <w:shd w:val="clear" w:color="auto" w:fill="8EAADB" w:themeFill="accent1" w:themeFillTint="99"/>
+          </w:tcPr>
+          <w:p>
+            <w:pPr>
+              <w:tabs>
+                <w:tab w:val="left" w:pos="2700"/>
+                <w:tab w:val="left" w:pos="4200"/>
+              </w:tabs>
+              <w:spacing w:line="276" w:lineRule="auto"/>
+            </w:pPr>
+            <w:r>
+              <w:t>Febrero</w:t>
+            </w:r>
+            <w:r>
+              <w:tab/>
+            </w:r>
+          </w:p>
+        </w:tc>
+      </w:tr>
+      <w:tr>
+        <w:trPr>
+          <w:trHeight w:val="318"/>
+        </w:trPr>
+        <w:tc>
+          <w:tcPr>
+            <w:tcW w:w="1980" w:type="dxa"/>
+          </w:tcPr>
+          <w:p>
+            <w:pPr>
+              <w:spacing w:line="276" w:lineRule="auto"/>
+            </w:pPr>
+          </w:p>
+        </w:tc>
+        <w:tc>
+          <w:tcPr>
+            <w:tcW w:w="567" w:type="dxa"/>
+          </w:tcPr>
+          <w:p>
+            <w:pPr>
+              <w:spacing w:line="276" w:lineRule="auto"/>
+            </w:pPr>
+            <w:r>
+              <w:t>30</w:t>
+            </w:r>
+          </w:p>
+        </w:tc>
+        <w:tc>
+          <w:tcPr>
+            <w:tcW w:w="567" w:type="dxa"/>
+          </w:tcPr>
+          <w:p>
+            <w:pPr>
+              <w:spacing w:line="276" w:lineRule="auto"/>
+            </w:pPr>
+            <w:r>
+              <w:t>31</w:t>
+            </w:r>
+          </w:p>
+        </w:tc>
+        <w:tc>
+          <w:tcPr>
+            <w:tcW w:w="567" w:type="dxa"/>
+          </w:tcPr>
+          <w:p>
+            <w:pPr>
+              <w:spacing w:line="276" w:lineRule="auto"/>
+            </w:pPr>
+            <w:r>
+              <w:t>1</w:t>
+            </w:r>
+          </w:p>
+        </w:tc>
+        <w:tc>
+          <w:tcPr>
+            <w:tcW w:w="567" w:type="dxa"/>
+          </w:tcPr>
+          <w:p>
+            <w:pPr>
+              <w:spacing w:line="276" w:lineRule="auto"/>
+            </w:pPr>
+            <w:r>
+              <w:t>2</w:t>
+            </w:r>
+          </w:p>
+        </w:tc>
+        <w:tc>
+          <w:tcPr>
+            <w:tcW w:w="567" w:type="dxa"/>
+          </w:tcPr>
+          <w:p>
+            <w:pPr>
+              <w:spacing w:line="276" w:lineRule="auto"/>
+            </w:pPr>
+            <w:r>
+              <w:t>3</w:t>
+            </w:r>
+          </w:p>
+        </w:tc>
+        <w:tc>
+          <w:tcPr>
+            <w:tcW w:w="709" w:type="dxa"/>
+            <w:shd w:val="clear" w:color="auto" w:fill="F3C0BA"/>
+          </w:tcPr>
+          <w:p>
+            <w:pPr>
+              <w:spacing w:line="276" w:lineRule="auto"/>
+            </w:pPr>
+            <w:r>
+              <w:t>FDS</w:t>
+            </w:r>
+          </w:p>
+        </w:tc>
+        <w:tc>
+          <w:tcPr>
+            <w:tcW w:w="567" w:type="dxa"/>
+            <w:shd w:val="clear" w:color="auto" w:fill="8EAADB" w:themeFill="accent1" w:themeFillTint="99"/>
+          </w:tcPr>
+          <w:p>
+            <w:pPr>
+              <w:spacing w:line="276" w:lineRule="auto"/>
+            </w:pPr>
+            <w:r>
+              <w:t>6</w:t>
+            </w:r>
+          </w:p>
+        </w:tc>
+        <w:tc>
+          <w:tcPr>
+            <w:tcW w:w="567" w:type="dxa"/>
+            <w:shd w:val="clear" w:color="auto" w:fill="8EAADB" w:themeFill="accent1" w:themeFillTint="99"/>
+          </w:tcPr>
+          <w:p>
+            <w:pPr>
+              <w:spacing w:line="276" w:lineRule="auto"/>
+            </w:pPr>
+            <w:r>
+              <w:t>7</w:t>
+            </w:r>
+          </w:p>
+        </w:tc>
+        <w:tc>
+          <w:tcPr>
+            <w:tcW w:w="567" w:type="dxa"/>
+            <w:shd w:val="clear" w:color="auto" w:fill="8EAADB" w:themeFill="accent1" w:themeFillTint="99"/>
+          </w:tcPr>
+          <w:p>
+            <w:pPr>
+              <w:spacing w:line="276" w:lineRule="auto"/>
+            </w:pPr>
+            <w:r>
+              <w:t>8</w:t>
+            </w:r>
+          </w:p>
+        </w:tc>
+        <w:tc>
+          <w:tcPr>
+            <w:tcW w:w="612" w:type="dxa"/>
+            <w:shd w:val="clear" w:color="auto" w:fill="8EAADB" w:themeFill="accent1" w:themeFillTint="99"/>
+          </w:tcPr>
+          <w:p>
+            <w:pPr>
+              <w:spacing w:line="276" w:lineRule="auto"/>
+            </w:pPr>
+            <w:r>
+              <w:t>9</w:t>
+            </w:r>
+          </w:p>
+        </w:tc>
+        <w:tc>
+          <w:tcPr>
+            <w:tcW w:w="558" w:type="dxa"/>
+            <w:shd w:val="clear" w:color="auto" w:fill="8EAADB" w:themeFill="accent1" w:themeFillTint="99"/>
+          </w:tcPr>
+          <w:p>
+            <w:pPr>
+              <w:spacing w:line="276" w:lineRule="auto"/>
+            </w:pPr>
+            <w:r>
+              <w:t>10</w:t>
+            </w:r>
+          </w:p>
+        </w:tc>
+        <w:tc>
+          <w:tcPr>
+            <w:tcW w:w="672" w:type="dxa"/>
+            <w:shd w:val="clear" w:color="auto" w:fill="F3C0BA"/>
+          </w:tcPr>
+          <w:p>
+            <w:pPr>
+              <w:spacing w:line="276" w:lineRule="auto"/>
+            </w:pPr>
+            <w:r>
+              <w:t>FDS</w:t>
+            </w:r>
+          </w:p>
+        </w:tc>
+      </w:tr>
+      <w:tr>
+        <w:trPr>
+          <w:trHeight w:val="302"/>
+        </w:trPr>
+        <w:tc>
+          <w:tcPr>
+            <w:tcW w:w="1980" w:type="dxa"/>
+          </w:tcPr>
+          <w:p>
+            <w:pPr>
+              <w:spacing w:line="276" w:lineRule="auto"/>
+            </w:pPr>
+            <w:r>
+              <w:t>Conocer las funciones de los diferentes grupos</w:t>
+            </w:r>
+          </w:p>
+        </w:tc>
+        <w:tc>
+          <w:tcPr>
+            <w:tcW w:w="567" w:type="dxa"/>
+          </w:tcPr>
+          <w:p>
+            <w:pPr>
+              <w:spacing w:line="276" w:lineRule="auto"/>
+            </w:pPr>
+          </w:p>
+        </w:tc>
+        <w:tc>
+          <w:tcPr>
+            <w:tcW w:w="567" w:type="dxa"/>
+          </w:tcPr>
+          <w:p>
+            <w:pPr>
+              <w:spacing w:line="276" w:lineRule="auto"/>
+            </w:pPr>
+          </w:p>
+        </w:tc>
+        <w:tc>
+          <w:tcPr>
+            <w:tcW w:w="567" w:type="dxa"/>
+          </w:tcPr>
+          <w:p>
+            <w:pPr>
+              <w:spacing w:line="276" w:lineRule="auto"/>
+            </w:pPr>
+          </w:p>
+        </w:tc>
+        <w:tc>
+          <w:tcPr>
+            <w:tcW w:w="567" w:type="dxa"/>
+          </w:tcPr>
+          <w:p>
+            <w:pPr>
+              <w:spacing w:line="276" w:lineRule="auto"/>
+            </w:pPr>
+          </w:p>
+        </w:tc>
+        <w:tc>
+          <w:tcPr>
+            <w:tcW w:w="567" w:type="dxa"/>
+          </w:tcPr>
+          <w:p>
+            <w:pPr>
+              <w:spacing w:line="276" w:lineRule="auto"/>
+            </w:pPr>
+          </w:p>
+        </w:tc>
+        <w:tc>
+          <w:tcPr>
+            <w:tcW w:w="709" w:type="dxa"/>
+            <w:shd w:val="clear" w:color="auto" w:fill="F3C0BA"/>
+          </w:tcPr>
+          <w:p>
+            <w:pPr>
+              <w:spacing w:line="276" w:lineRule="auto"/>
+            </w:pPr>
+          </w:p>
+        </w:tc>
+        <w:tc>
+          <w:tcPr>
+            <w:tcW w:w="567" w:type="dxa"/>
+          </w:tcPr>
+          <w:p>
+            <w:pPr>
+              <w:spacing w:line="276" w:lineRule="auto"/>
+            </w:pPr>
+          </w:p>
+        </w:tc>
+        <w:tc>
+          <w:tcPr>
+            <w:tcW w:w="567" w:type="dxa"/>
+          </w:tcPr>
+          <w:p>
+            <w:pPr>
+              <w:spacing w:line="276" w:lineRule="auto"/>
+            </w:pPr>
+          </w:p>
+        </w:tc>
+        <w:tc>
+          <w:tcPr>
+            <w:tcW w:w="567" w:type="dxa"/>
+          </w:tcPr>
+          <w:p>
+            <w:pPr>
+              <w:spacing w:line="276" w:lineRule="auto"/>
+            </w:pPr>
+          </w:p>
+        </w:tc>
+        <w:tc>
+          <w:tcPr>
+            <w:tcW w:w="612" w:type="dxa"/>
+          </w:tcPr>
+          <w:p>
+            <w:pPr>
+              <w:spacing w:line="276" w:lineRule="auto"/>
+            </w:pPr>
+          </w:p>
+        </w:tc>
+        <w:tc>
+          <w:tcPr>
+            <w:tcW w:w="558" w:type="dxa"/>
+          </w:tcPr>
+          <w:p>
+            <w:pPr>
+              <w:spacing w:line="276" w:lineRule="auto"/>
+            </w:pPr>
+          </w:p>
+        </w:tc>
+        <w:tc>
+          <w:tcPr>
+            <w:tcW w:w="672" w:type="dxa"/>
+            <w:shd w:val="clear" w:color="auto" w:fill="F3C0BA"/>
+          </w:tcPr>
+          <w:p>
+            <w:pPr>
+              <w:spacing w:line="276" w:lineRule="auto"/>
+            </w:pPr>
+          </w:p>
+        </w:tc>
+      </w:tr>
+      <w:tr>
+        <w:trPr>
+          <w:trHeight w:val="656"/>
+        </w:trPr>
+        <w:tc>
+          <w:tcPr>
+            <w:tcW w:w="1980" w:type="dxa"/>
+          </w:tcPr>
+          <w:p>
+            <w:pPr>
+              <w:spacing w:line="276" w:lineRule="auto"/>
+            </w:pPr>
+            <w:r>
+              <w:t>Trabajo de inventario</w:t>
+            </w:r>
+          </w:p>
+        </w:tc>
+        <w:tc>
+          <w:tcPr>
+            <w:tcW w:w="567" w:type="dxa"/>
+          </w:tcPr>
+          <w:p>
+            <w:pPr>
+              <w:spacing w:line="276" w:lineRule="auto"/>
+            </w:pPr>
+          </w:p>
+        </w:tc>
+        <w:tc>
+          <w:tcPr>
+            <w:tcW w:w="567" w:type="dxa"/>
+          </w:tcPr>
+          <w:p>
+            <w:pPr>
+              <w:spacing w:line="276" w:lineRule="auto"/>
+            </w:pPr>
+          </w:p>
+        </w:tc>
+        <w:tc>
+          <w:tcPr>
+            <w:tcW w:w="567" w:type="dxa"/>
+          </w:tcPr>
+          <w:p>
+            <w:pPr>
+              <w:spacing w:line="276" w:lineRule="auto"/>
+            </w:pPr>
+          </w:p>
+        </w:tc>
+        <w:tc>
+          <w:tcPr>
+            <w:tcW w:w="567" w:type="dxa"/>
+          </w:tcPr>
+          <w:p>
+            <w:pPr>
+              <w:spacing w:line="276" w:lineRule="auto"/>
+            </w:pPr>
+          </w:p>
+        </w:tc>
+        <w:tc>
+          <w:tcPr>
+            <w:tcW w:w="567" w:type="dxa"/>
+          </w:tcPr>
+          <w:p>
+            <w:pPr>
+              <w:spacing w:line="276" w:lineRule="auto"/>
+            </w:pPr>
+          </w:p>
+        </w:tc>
+        <w:tc>
+          <w:tcPr>
+            <w:tcW w:w="709" w:type="dxa"/>
+            <w:shd w:val="clear" w:color="auto" w:fill="F3C0BA"/>
+          </w:tcPr>
+          <w:p>
+            <w:pPr>
+              <w:spacing w:line="276" w:lineRule="auto"/>
+            </w:pPr>
+          </w:p>
+        </w:tc>
+        <w:tc>
+          <w:tcPr>
+            <w:tcW w:w="567" w:type="dxa"/>
+          </w:tcPr>
+          <w:p>
+            <w:pPr>
+              <w:spacing w:line="276" w:lineRule="auto"/>
+            </w:pPr>
+          </w:p>
+        </w:tc>
+        <w:tc>
+          <w:tcPr>
+            <w:tcW w:w="567" w:type="dxa"/>
+          </w:tcPr>
+          <w:p>
+            <w:pPr>
+              <w:spacing w:line="276" w:lineRule="auto"/>
+            </w:pPr>
+          </w:p>
+        </w:tc>
+        <w:tc>
+          <w:tcPr>
+            <w:tcW w:w="567" w:type="dxa"/>
+          </w:tcPr>
+          <w:p>
+            <w:pPr>
+              <w:spacing w:line="276" w:lineRule="auto"/>
+            </w:pPr>
+          </w:p>
+        </w:tc>
+        <w:tc>
+          <w:tcPr>
+            <w:tcW w:w="612" w:type="dxa"/>
+          </w:tcPr>
+          <w:p>
+            <w:pPr>
+              <w:spacing w:line="276" w:lineRule="auto"/>
+            </w:pPr>
+          </w:p>
+        </w:tc>
+        <w:tc>
+          <w:tcPr>
+            <w:tcW w:w="558" w:type="dxa"/>
+          </w:tcPr>
+          <w:p>
+            <w:pPr>
+              <w:spacing w:line="276" w:lineRule="auto"/>
+            </w:pPr>
+          </w:p>
+        </w:tc>
+        <w:tc>
+          <w:tcPr>
+            <w:tcW w:w="672" w:type="dxa"/>
+            <w:shd w:val="clear" w:color="auto" w:fill="F3C0BA"/>
+          </w:tcPr>
+          <w:p>
+            <w:pPr>
+              <w:spacing w:line="276" w:lineRule="auto"/>
+            </w:pPr>
+          </w:p>
+        </w:tc>
+      </w:tr>
+      <w:tr>
+        <w:trPr>
+          <w:trHeight w:val="628"/>
+        </w:trPr>
+        <w:tc>
+          <w:tcPr>
+            <w:tcW w:w="1980" w:type="dxa"/>
+          </w:tcPr>
+          <w:p>
+            <w:pPr>
+              <w:spacing w:line="276" w:lineRule="auto"/>
+            </w:pPr>
+            <w:r>
+              <w:t>Trabajo en producción</w:t>
+            </w:r>
+          </w:p>
+        </w:tc>
+        <w:tc>
+          <w:tcPr>
+            <w:tcW w:w="567" w:type="dxa"/>
+          </w:tcPr>
+          <w:p>
+            <w:pPr>
+              <w:spacing w:line="276" w:lineRule="auto"/>
+            </w:pPr>
+          </w:p>
+        </w:tc>
+        <w:tc>
+          <w:tcPr>
+            <w:tcW w:w="567" w:type="dxa"/>
+          </w:tcPr>
+          <w:p>
+            <w:pPr>
+              <w:spacing w:line="276" w:lineRule="auto"/>
+            </w:pPr>
+          </w:p>
+        </w:tc>
+        <w:tc>
+          <w:tcPr>
+            <w:tcW w:w="567" w:type="dxa"/>
+          </w:tcPr>
+          <w:p>
+            <w:pPr>
+              <w:spacing w:line="276" w:lineRule="auto"/>
+            </w:pPr>
+          </w:p>
+        </w:tc>
+        <w:tc>
+          <w:tcPr>
+            <w:tcW w:w="567" w:type="dxa"/>
+          </w:tcPr>
+          <w:p>
+            <w:pPr>
+              <w:spacing w:line="276" w:lineRule="auto"/>
+            </w:pPr>
+          </w:p>
+        </w:tc>
+        <w:tc>
+          <w:tcPr>
+            <w:tcW w:w="567" w:type="dxa"/>
+          </w:tcPr>
+          <w:p>
+            <w:pPr>
+              <w:spacing w:line="276" w:lineRule="auto"/>
+            </w:pPr>
+          </w:p>
+        </w:tc>
+        <w:tc>
+          <w:tcPr>
+            <w:tcW w:w="709" w:type="dxa"/>
+            <w:shd w:val="clear" w:color="auto" w:fill="F3C0BA"/>
+          </w:tcPr>
+          <w:p>
+            <w:pPr>
+              <w:spacing w:line="276" w:lineRule="auto"/>
+            </w:pPr>
+          </w:p>
+        </w:tc>
+        <w:tc>
+          <w:tcPr>
+            <w:tcW w:w="567" w:type="dxa"/>
+          </w:tcPr>
+          <w:p>
+            <w:pPr>
+              <w:spacing w:line="276" w:lineRule="auto"/>
+            </w:pPr>
+          </w:p>
+        </w:tc>
+        <w:tc>
+          <w:tcPr>
+            <w:tcW w:w="567" w:type="dxa"/>
+          </w:tcPr>
+          <w:p>
+            <w:pPr>
+              <w:spacing w:line="276" w:lineRule="auto"/>
+            </w:pPr>
+          </w:p>
+        </w:tc>
+        <w:tc>
+          <w:tcPr>
+            <w:tcW w:w="567" w:type="dxa"/>
+          </w:tcPr>
+          <w:p>
+            <w:pPr>
+              <w:spacing w:line="276" w:lineRule="auto"/>
+            </w:pPr>
+          </w:p>
+        </w:tc>
+        <w:tc>
+          <w:tcPr>
+            <w:tcW w:w="612" w:type="dxa"/>
+          </w:tcPr>
+          <w:p>
+            <w:pPr>
+              <w:spacing w:line="276" w:lineRule="auto"/>
+            </w:pPr>
+          </w:p>
+        </w:tc>
+        <w:tc>
+          <w:tcPr>
+            <w:tcW w:w="558" w:type="dxa"/>
+          </w:tcPr>
+          <w:p>
+            <w:pPr>
+              <w:spacing w:line="276" w:lineRule="auto"/>
+            </w:pPr>
+          </w:p>
+        </w:tc>
+        <w:tc>
+          <w:tcPr>
+            <w:tcW w:w="672" w:type="dxa"/>
+            <w:shd w:val="clear" w:color="auto" w:fill="F3C0BA"/>
+          </w:tcPr>
+          <w:p>
+            <w:pPr>
+              <w:spacing w:line="276" w:lineRule="auto"/>
+            </w:pPr>
+          </w:p>
+        </w:tc>
+      </w:tr>
+      <w:tr>
+        <w:trPr>
+          <w:trHeight w:val="678"/>
+        </w:trPr>
+        <w:tc>
+          <w:tcPr>
+            <w:tcW w:w="1980" w:type="dxa"/>
+          </w:tcPr>
+          <w:p>
+            <w:pPr>
+              <w:spacing w:line="276" w:lineRule="auto"/>
+            </w:pPr>
+            <w:r>
+              <w:t>Trabajo en Excel</w:t>
+            </w:r>
+          </w:p>
+        </w:tc>
+        <w:tc>
+          <w:tcPr>
+            <w:tcW w:w="567" w:type="dxa"/>
+          </w:tcPr>
+          <w:p>
+            <w:pPr>
+              <w:spacing w:line="276" w:lineRule="auto"/>
+            </w:pPr>
+          </w:p>
+        </w:tc>
+        <w:tc>
+          <w:tcPr>
+            <w:tcW w:w="567" w:type="dxa"/>
+          </w:tcPr>
+          <w:p>
+            <w:pPr>
+              <w:spacing w:line="276" w:lineRule="auto"/>
+            </w:pPr>
+          </w:p>
+        </w:tc>
+        <w:tc>
+          <w:tcPr>
+            <w:tcW w:w="567" w:type="dxa"/>
+          </w:tcPr>
+          <w:p>
+            <w:pPr>
+              <w:spacing w:line="276" w:lineRule="auto"/>
+            </w:pPr>
+          </w:p>
+        </w:tc>
+        <w:tc>
+          <w:tcPr>
+            <w:tcW w:w="567" w:type="dxa"/>
+          </w:tcPr>
+          <w:p>
+            <w:pPr>
+              <w:spacing w:line="276" w:lineRule="auto"/>
+            </w:pPr>
+          </w:p>
+        </w:tc>
+        <w:tc>
+          <w:tcPr>
+            <w:tcW w:w="567" w:type="dxa"/>
+          </w:tcPr>
+          <w:p>
+            <w:pPr>
+              <w:spacing w:line="276" w:lineRule="auto"/>
+            </w:pPr>
+          </w:p>
+        </w:tc>
+        <w:tc>
+          <w:tcPr>
+            <w:tcW w:w="709" w:type="dxa"/>
+            <w:shd w:val="clear" w:color="auto" w:fill="F3C0BA"/>
+          </w:tcPr>
+          <w:p>
+            <w:pPr>
+              <w:spacing w:line="276" w:lineRule="auto"/>
+            </w:pPr>
+          </w:p>
+        </w:tc>
+        <w:tc>
+          <w:tcPr>
+            <w:tcW w:w="567" w:type="dxa"/>
+          </w:tcPr>
+          <w:p>
+            <w:pPr>
+              <w:spacing w:line="276" w:lineRule="auto"/>
+            </w:pPr>
+          </w:p>
+        </w:tc>
+        <w:tc>
+          <w:tcPr>
+            <w:tcW w:w="567" w:type="dxa"/>
+          </w:tcPr>
+          <w:p>
+            <w:pPr>
+              <w:spacing w:line="276" w:lineRule="auto"/>
+            </w:pPr>
+          </w:p>
+        </w:tc>
+        <w:tc>
+          <w:tcPr>
+            <w:tcW w:w="567" w:type="dxa"/>
+          </w:tcPr>
+          <w:p>
+            <w:pPr>
+              <w:spacing w:line="276" w:lineRule="auto"/>
+            </w:pPr>
+          </w:p>
+        </w:tc>
+        <w:tc>
+          <w:tcPr>
+            <w:tcW w:w="612" w:type="dxa"/>
+          </w:tcPr>
+          <w:p>
+            <w:pPr>
+              <w:spacing w:line="276" w:lineRule="auto"/>
+            </w:pPr>
+          </w:p>
+        </w:tc>
+        <w:tc>
+          <w:tcPr>
+            <w:tcW w:w="558" w:type="dxa"/>
+          </w:tcPr>
+          <w:p>
+            <w:pPr>
+              <w:spacing w:line="276" w:lineRule="auto"/>
+            </w:pPr>
+          </w:p>
+        </w:tc>
+        <w:tc>
+          <w:tcPr>
+            <w:tcW w:w="672" w:type="dxa"/>
+            <w:shd w:val="clear" w:color="auto" w:fill="F3C0BA"/>
+          </w:tcPr>
+          <w:p>
+            <w:pPr>
+              <w:spacing w:line="276" w:lineRule="auto"/>
+            </w:pPr>
+          </w:p>
+        </w:tc>
+      </w:tr>
+      <w:tr>
+        <w:trPr>
+          <w:trHeight w:val="688"/>
+        </w:trPr>
+        <w:tc>
+          <w:tcPr>
+            <w:tcW w:w="1980" w:type="dxa"/>
+          </w:tcPr>
+          <w:p>
+            <w:pPr>
+              <w:spacing w:line="276" w:lineRule="auto"/>
+            </w:pPr>
+          </w:p>
+        </w:tc>
+        <w:tc>
+          <w:tcPr>
+            <w:tcW w:w="567" w:type="dxa"/>
+          </w:tcPr>
+          <w:p>
+            <w:pPr>
+              <w:spacing w:line="276" w:lineRule="auto"/>
+            </w:pPr>
+          </w:p>
+        </w:tc>
+        <w:tc>
+          <w:tcPr>
+            <w:tcW w:w="567" w:type="dxa"/>
+          </w:tcPr>
+          <w:p>
+            <w:pPr>
+              <w:spacing w:line="276" w:lineRule="auto"/>
+            </w:pPr>
+          </w:p>
+        </w:tc>
+        <w:tc>
+          <w:tcPr>
+            <w:tcW w:w="567" w:type="dxa"/>
+          </w:tcPr>
+          <w:p>
+            <w:pPr>
+              <w:spacing w:line="276" w:lineRule="auto"/>
+            </w:pPr>
+          </w:p>
+        </w:tc>
+        <w:tc>
+          <w:tcPr>
+            <w:tcW w:w="567" w:type="dxa"/>
+          </w:tcPr>
+          <w:p>
+            <w:pPr>
+              <w:spacing w:line="276" w:lineRule="auto"/>
+            </w:pPr>
+          </w:p>
+        </w:tc>
+        <w:tc>
+          <w:tcPr>
+            <w:tcW w:w="567" w:type="dxa"/>
+          </w:tcPr>
+          <w:p>
+            <w:pPr>
+              <w:spacing w:line="276" w:lineRule="auto"/>
+            </w:pPr>
+          </w:p>
+        </w:tc>
+        <w:tc>
+          <w:tcPr>
+            <w:tcW w:w="709" w:type="dxa"/>
+            <w:shd w:val="clear" w:color="auto" w:fill="F3C0BA"/>
+          </w:tcPr>
+          <w:p>
+            <w:pPr>
+              <w:spacing w:line="276" w:lineRule="auto"/>
+            </w:pPr>
+          </w:p>
+        </w:tc>
+        <w:tc>
+          <w:tcPr>
+            <w:tcW w:w="567" w:type="dxa"/>
+          </w:tcPr>
+          <w:p>
+            <w:pPr>
+              <w:spacing w:line="276" w:lineRule="auto"/>
+            </w:pPr>
+          </w:p>
+        </w:tc>
+        <w:tc>
+          <w:tcPr>
+            <w:tcW w:w="567" w:type="dxa"/>
+          </w:tcPr>
+          <w:p>
+            <w:pPr>
+              <w:spacing w:line="276" w:lineRule="auto"/>
+            </w:pPr>
+          </w:p>
+        </w:tc>
+        <w:tc>
+          <w:tcPr>
+            <w:tcW w:w="567" w:type="dxa"/>
+          </w:tcPr>
+          <w:p>
+            <w:pPr>
+              <w:spacing w:line="276" w:lineRule="auto"/>
+            </w:pPr>
+          </w:p>
+        </w:tc>
+        <w:tc>
+          <w:tcPr>
+            <w:tcW w:w="612" w:type="dxa"/>
+          </w:tcPr>
+          <w:p>
+            <w:pPr>
+              <w:spacing w:line="276" w:lineRule="auto"/>
+            </w:pPr>
+          </w:p>
+        </w:tc>
+        <w:tc>
+          <w:tcPr>
+            <w:tcW w:w="558" w:type="dxa"/>
+          </w:tcPr>
+          <w:p>
+            <w:pPr>
+              <w:spacing w:line="276" w:lineRule="auto"/>
+            </w:pPr>
+          </w:p>
+        </w:tc>
+        <w:tc>
+          <w:tcPr>
+            <w:tcW w:w="672" w:type="dxa"/>
+            <w:shd w:val="clear" w:color="auto" w:fill="F3C0BA"/>
+          </w:tcPr>
+          <w:p>
+            <w:pPr>
+              <w:spacing w:line="276" w:lineRule="auto"/>
+            </w:pPr>
+          </w:p>
+        </w:tc>
+      </w:tr>
+      <w:tr>
+        <w:trPr>
+          <w:trHeight w:val="558"/>
+        </w:trPr>
+        <w:tc>
+          <w:tcPr>
+            <w:tcW w:w="1980" w:type="dxa"/>
+          </w:tcPr>
+          <w:p>
+            <w:pPr>
+              <w:spacing w:line="276" w:lineRule="auto"/>
+            </w:pPr>
+          </w:p>
+        </w:tc>
+        <w:tc>
+          <w:tcPr>
+            <w:tcW w:w="567" w:type="dxa"/>
+          </w:tcPr>
+          <w:p>
+            <w:pPr>
+              <w:spacing w:line="276" w:lineRule="auto"/>
+            </w:pPr>
+          </w:p>
+        </w:tc>
+        <w:tc>
+          <w:tcPr>
+            <w:tcW w:w="567" w:type="dxa"/>
+          </w:tcPr>
+          <w:p>
+            <w:pPr>
+              <w:spacing w:line="276" w:lineRule="auto"/>
+            </w:pPr>
+          </w:p>
+        </w:tc>
+        <w:tc>
+          <w:tcPr>
+            <w:tcW w:w="567" w:type="dxa"/>
+          </w:tcPr>
+          <w:p>
+            <w:pPr>
+              <w:spacing w:line="276" w:lineRule="auto"/>
+            </w:pPr>
+          </w:p>
+        </w:tc>
+        <w:tc>
+          <w:tcPr>
+            <w:tcW w:w="567" w:type="dxa"/>
+          </w:tcPr>
+          <w:p>
+            <w:pPr>
+              <w:spacing w:line="276" w:lineRule="auto"/>
+            </w:pPr>
+          </w:p>
+        </w:tc>
+        <w:tc>
+          <w:tcPr>
+            <w:tcW w:w="567" w:type="dxa"/>
+          </w:tcPr>
+          <w:p>
+            <w:pPr>
+              <w:spacing w:line="276" w:lineRule="auto"/>
+            </w:pPr>
+          </w:p>
+        </w:tc>
+        <w:tc>
+          <w:tcPr>
+            <w:tcW w:w="709" w:type="dxa"/>
+            <w:shd w:val="clear" w:color="auto" w:fill="F3C0BA"/>
+          </w:tcPr>
+          <w:p>
+            <w:pPr>
+              <w:spacing w:line="276" w:lineRule="auto"/>
+            </w:pPr>
+          </w:p>
+        </w:tc>
+        <w:tc>
+          <w:tcPr>
+            <w:tcW w:w="567" w:type="dxa"/>
+          </w:tcPr>
+          <w:p>
+            <w:pPr>
+              <w:spacing w:line="276" w:lineRule="auto"/>
+            </w:pPr>
+          </w:p>
+        </w:tc>
+        <w:tc>
+          <w:tcPr>
+            <w:tcW w:w="567" w:type="dxa"/>
+          </w:tcPr>
+          <w:p>
+            <w:pPr>
+              <w:spacing w:line="276" w:lineRule="auto"/>
+            </w:pPr>
+          </w:p>
+        </w:tc>
+        <w:tc>
+          <w:tcPr>
+            <w:tcW w:w="567" w:type="dxa"/>
+          </w:tcPr>
+          <w:p>
+            <w:pPr>
+              <w:spacing w:line="276" w:lineRule="auto"/>
+            </w:pPr>
+          </w:p>
+        </w:tc>
+        <w:tc>
+          <w:tcPr>
+            <w:tcW w:w="612" w:type="dxa"/>
+          </w:tcPr>
+          <w:p>
+            <w:pPr>
+              <w:spacing w:line="276" w:lineRule="auto"/>
+            </w:pPr>
+          </w:p>
+        </w:tc>
+        <w:tc>
+          <w:tcPr>
+            <w:tcW w:w="558" w:type="dxa"/>
+          </w:tcPr>
+          <w:p>
+            <w:pPr>
+              <w:spacing w:line="276" w:lineRule="auto"/>
+            </w:pPr>
+          </w:p>
+        </w:tc>
+        <w:tc>
+          <w:tcPr>
+            <w:tcW w:w="672" w:type="dxa"/>
+            <w:shd w:val="clear" w:color="auto" w:fill="F3C0BA"/>
+          </w:tcPr>
+          <w:p>
+            <w:pPr>
+              <w:spacing w:line="276" w:lineRule="auto"/>
+            </w:pPr>
+          </w:p>
+        </w:tc>
+      </w:tr>
+    </w:tbl>
     <w:p>
       <w:pPr>
         <w:spacing w:line="276" w:lineRule="auto"/>
@@ -1761,6 +4156,22 @@
       <w:contextualSpacing/>
     </w:pPr>
   </w:style>
+  <w:style w:type="table" w:styleId="Tablaconcuadrcula">
+    <w:name w:val="Table Grid"/>
+    <w:basedOn w:val="Tablanormal"/>
+    <w:uiPriority w:val="39"/>
+    <w:rsid w:val="00BA3C89"/>
+    <w:tblPr>
+      <w:tblBorders>
+        <w:top w:val="single" w:sz="4" w:space="0" w:color="auto"/>
+        <w:left w:val="single" w:sz="4" w:space="0" w:color="auto"/>
+        <w:bottom w:val="single" w:sz="4" w:space="0" w:color="auto"/>
+        <w:right w:val="single" w:sz="4" w:space="0" w:color="auto"/>
+        <w:insideH w:val="single" w:sz="4" w:space="0" w:color="auto"/>
+        <w:insideV w:val="single" w:sz="4" w:space="0" w:color="auto"/>
+      </w:tblBorders>
+    </w:tblPr>
+  </w:style>
 </w:styles>
 </file>
 

</xml_diff>